<commit_message>
Thu nho size cua report 4 cho vua.
</commit_message>
<xml_diff>
--- a/Document/Report/Report 4 - Software Design Description.docx
+++ b/Document/Report/Report 4 - Software Design Description.docx
@@ -11,6 +11,8 @@
           <w:b/>
         </w:rPr>
       </w:pPr>
+      <w:bookmarkStart w:id="0" w:name="_GoBack"/>
+      <w:bookmarkEnd w:id="0"/>
       <w:r>
         <w:rPr>
           <w:rFonts w:ascii="Cambria" w:hAnsi="Cambria"/>
@@ -52,7 +54,7 @@
                     </pic:cNvPicPr>
                   </pic:nvPicPr>
                   <pic:blipFill>
-                    <a:blip r:embed="rId13" cstate="print">
+                    <a:blip r:embed="rId13" cstate="screen">
                       <a:extLst>
                         <a:ext uri="{28A0092B-C50C-407E-A947-70E740481C1C}">
                           <a14:useLocalDpi xmlns:a14="http://schemas.microsoft.com/office/drawing/2010/main" val="0"/>
@@ -681,7 +683,7 @@
         <w:br w:type="page"/>
       </w:r>
     </w:p>
-    <w:bookmarkStart w:id="0" w:name="_Toc369941326" w:displacedByCustomXml="next"/>
+    <w:bookmarkStart w:id="1" w:name="_Toc369941326" w:displacedByCustomXml="next"/>
     <w:sdt>
       <w:sdtPr>
         <w:rPr>
@@ -734,7 +736,7 @@
             </w:rPr>
             <w:t>Contents</w:t>
           </w:r>
-          <w:bookmarkEnd w:id="0"/>
+          <w:bookmarkEnd w:id="1"/>
         </w:p>
         <w:p>
           <w:pPr>
@@ -2830,7 +2832,7 @@
           <w:szCs w:val="24"/>
         </w:rPr>
       </w:pPr>
-      <w:bookmarkStart w:id="1" w:name="_Toc369941327"/>
+      <w:bookmarkStart w:id="2" w:name="_Toc369941327"/>
       <w:r>
         <w:rPr>
           <w:sz w:val="32"/>
@@ -2838,7 +2840,7 @@
         <w:lastRenderedPageBreak/>
         <w:t>List of Tables</w:t>
       </w:r>
-      <w:bookmarkEnd w:id="1"/>
+      <w:bookmarkEnd w:id="2"/>
       <w:r>
         <w:rPr>
           <w:rFonts w:asciiTheme="majorHAnsi" w:hAnsiTheme="majorHAnsi"/>
@@ -3090,7 +3092,7 @@
           <w:sz w:val="32"/>
         </w:rPr>
       </w:pPr>
-      <w:bookmarkStart w:id="2" w:name="_Toc369941328"/>
+      <w:bookmarkStart w:id="3" w:name="_Toc369941328"/>
       <w:r>
         <w:rPr>
           <w:sz w:val="32"/>
@@ -3098,7 +3100,7 @@
         <w:lastRenderedPageBreak/>
         <w:t>List of Figures</w:t>
       </w:r>
-      <w:bookmarkEnd w:id="2"/>
+      <w:bookmarkEnd w:id="3"/>
     </w:p>
     <w:p>
       <w:pPr>
@@ -6320,8 +6322,8 @@
           <w:sz w:val="32"/>
         </w:rPr>
       </w:pPr>
-      <w:bookmarkStart w:id="3" w:name="_Toc367813645"/>
-      <w:bookmarkStart w:id="4" w:name="_Toc369941329"/>
+      <w:bookmarkStart w:id="4" w:name="_Toc367813645"/>
+      <w:bookmarkStart w:id="5" w:name="_Toc369941329"/>
       <w:r>
         <w:rPr>
           <w:sz w:val="32"/>
@@ -6329,8 +6331,8 @@
         <w:lastRenderedPageBreak/>
         <w:t>Definitions, Acronyms, and Abbreviations</w:t>
       </w:r>
-      <w:bookmarkEnd w:id="3"/>
       <w:bookmarkEnd w:id="4"/>
+      <w:bookmarkEnd w:id="5"/>
     </w:p>
     <w:tbl>
       <w:tblPr>
@@ -6663,7 +6665,7 @@
         </w:numPr>
         <w:ind w:left="450" w:hanging="360"/>
       </w:pPr>
-      <w:bookmarkStart w:id="5" w:name="_Toc369941330"/>
+      <w:bookmarkStart w:id="6" w:name="_Toc369941330"/>
       <w:r>
         <w:lastRenderedPageBreak/>
         <w:t xml:space="preserve">Report No.4 </w:t>
@@ -6671,7 +6673,7 @@
       <w:r>
         <w:t>Software Desgin Description</w:t>
       </w:r>
-      <w:bookmarkEnd w:id="5"/>
+      <w:bookmarkEnd w:id="6"/>
     </w:p>
     <w:p>
       <w:pPr>
@@ -6682,11 +6684,11 @@
         </w:numPr>
         <w:spacing w:after="240"/>
       </w:pPr>
-      <w:bookmarkStart w:id="6" w:name="_Toc369941331"/>
+      <w:bookmarkStart w:id="7" w:name="_Toc369941331"/>
       <w:r>
         <w:t>Design Overview</w:t>
       </w:r>
-      <w:bookmarkEnd w:id="6"/>
+      <w:bookmarkEnd w:id="7"/>
     </w:p>
     <w:p>
       <w:pPr>
@@ -6903,12 +6905,12 @@
         <w:pStyle w:val="Heading2"/>
         <w:spacing w:after="240"/>
       </w:pPr>
-      <w:bookmarkStart w:id="7" w:name="_Toc369941332"/>
+      <w:bookmarkStart w:id="8" w:name="_Toc369941332"/>
       <w:r>
         <w:lastRenderedPageBreak/>
         <w:t>System Architectural Design</w:t>
       </w:r>
-      <w:bookmarkEnd w:id="7"/>
+      <w:bookmarkEnd w:id="8"/>
     </w:p>
     <w:p>
       <w:pPr>
@@ -6981,7 +6983,7 @@
           <w:szCs w:val="24"/>
         </w:rPr>
       </w:pPr>
-      <w:bookmarkStart w:id="8" w:name="_Toc369941449"/>
+      <w:bookmarkStart w:id="9" w:name="_Toc369941449"/>
       <w:r>
         <w:rPr>
           <w:rFonts w:asciiTheme="majorHAnsi" w:hAnsiTheme="majorHAnsi"/>
@@ -7046,7 +7048,7 @@
         </w:rPr>
         <w:t>: MVC Architecture</w:t>
       </w:r>
-      <w:bookmarkEnd w:id="8"/>
+      <w:bookmarkEnd w:id="9"/>
     </w:p>
     <w:p>
       <w:pPr>
@@ -7187,12 +7189,12 @@
       <w:pPr>
         <w:pStyle w:val="Heading2"/>
       </w:pPr>
-      <w:bookmarkStart w:id="9" w:name="_Toc369941333"/>
+      <w:bookmarkStart w:id="10" w:name="_Toc369941333"/>
       <w:r>
         <w:lastRenderedPageBreak/>
         <w:t>Component Diagram</w:t>
       </w:r>
-      <w:bookmarkEnd w:id="9"/>
+      <w:bookmarkEnd w:id="10"/>
     </w:p>
     <w:p/>
     <w:p>
@@ -7260,7 +7262,7 @@
         <w:pStyle w:val="Caption"/>
         <w:jc w:val="center"/>
       </w:pPr>
-      <w:bookmarkStart w:id="10" w:name="_Toc369941450"/>
+      <w:bookmarkStart w:id="11" w:name="_Toc369941450"/>
       <w:r>
         <w:rPr>
           <w:rFonts w:asciiTheme="majorHAnsi" w:hAnsiTheme="majorHAnsi"/>
@@ -7325,7 +7327,7 @@
         </w:rPr>
         <w:t>: Component Diagram</w:t>
       </w:r>
-      <w:bookmarkEnd w:id="10"/>
+      <w:bookmarkEnd w:id="11"/>
     </w:p>
     <w:p/>
     <w:p/>
@@ -7339,12 +7341,12 @@
       <w:pPr>
         <w:pStyle w:val="Heading2"/>
       </w:pPr>
-      <w:bookmarkStart w:id="11" w:name="_Toc369941334"/>
+      <w:bookmarkStart w:id="12" w:name="_Toc369941334"/>
       <w:r>
         <w:lastRenderedPageBreak/>
         <w:t>Detailed Description of Components</w:t>
       </w:r>
-      <w:bookmarkEnd w:id="11"/>
+      <w:bookmarkEnd w:id="12"/>
     </w:p>
     <w:p>
       <w:pPr>
@@ -7355,11 +7357,11 @@
       <w:r>
         <w:t xml:space="preserve"> </w:t>
       </w:r>
-      <w:bookmarkStart w:id="12" w:name="_Toc369941335"/>
+      <w:bookmarkStart w:id="13" w:name="_Toc369941335"/>
       <w:r>
         <w:t>Class Diagram</w:t>
       </w:r>
-      <w:bookmarkEnd w:id="12"/>
+      <w:bookmarkEnd w:id="13"/>
     </w:p>
     <w:p>
       <w:pPr>
@@ -7388,7 +7390,7 @@
                     </pic:cNvPicPr>
                   </pic:nvPicPr>
                   <pic:blipFill>
-                    <a:blip r:embed="rId18" cstate="print">
+                    <a:blip r:embed="rId18" cstate="screen">
                       <a:extLst>
                         <a:ext uri="{28A0092B-C50C-407E-A947-70E740481C1C}">
                           <a14:useLocalDpi xmlns:a14="http://schemas.microsoft.com/office/drawing/2010/main" val="0"/>
@@ -7431,7 +7433,7 @@
           <w:szCs w:val="24"/>
         </w:rPr>
       </w:pPr>
-      <w:bookmarkStart w:id="13" w:name="_Toc369941451"/>
+      <w:bookmarkStart w:id="14" w:name="_Toc369941451"/>
       <w:r>
         <w:rPr>
           <w:rFonts w:asciiTheme="majorHAnsi" w:hAnsiTheme="majorHAnsi"/>
@@ -7496,18 +7498,18 @@
         </w:rPr>
         <w:t>: Class Diagram</w:t>
       </w:r>
-      <w:bookmarkEnd w:id="13"/>
+      <w:bookmarkEnd w:id="14"/>
     </w:p>
     <w:p>
       <w:pPr>
         <w:pStyle w:val="Heading3"/>
         <w:ind w:left="1215"/>
       </w:pPr>
-      <w:bookmarkStart w:id="14" w:name="_Toc369941336"/>
+      <w:bookmarkStart w:id="15" w:name="_Toc369941336"/>
       <w:r>
         <w:t>Class Diagram Explanation</w:t>
       </w:r>
-      <w:bookmarkEnd w:id="14"/>
+      <w:bookmarkEnd w:id="15"/>
     </w:p>
     <w:p>
       <w:pPr>
@@ -16305,8 +16307,6 @@
       <w:r>
         <w:t>Staff</w:t>
       </w:r>
-      <w:bookmarkStart w:id="15" w:name="_GoBack"/>
-      <w:bookmarkEnd w:id="15"/>
     </w:p>
     <w:p>
       <w:pPr>
@@ -21753,7 +21753,7 @@
                     </pic:cNvPicPr>
                   </pic:nvPicPr>
                   <pic:blipFill>
-                    <a:blip r:embed="rId19" cstate="print">
+                    <a:blip r:embed="rId19" cstate="screen">
                       <a:extLst>
                         <a:ext uri="{28A0092B-C50C-407E-A947-70E740481C1C}">
                           <a14:useLocalDpi xmlns:a14="http://schemas.microsoft.com/office/drawing/2010/main" val="0"/>
@@ -21900,7 +21900,7 @@
                     </pic:cNvPicPr>
                   </pic:nvPicPr>
                   <pic:blipFill>
-                    <a:blip r:embed="rId20">
+                    <a:blip r:embed="rId20" cstate="screen">
                       <a:extLst>
                         <a:ext uri="{28A0092B-C50C-407E-A947-70E740481C1C}">
                           <a14:useLocalDpi xmlns:a14="http://schemas.microsoft.com/office/drawing/2010/main" val="0"/>
@@ -22069,7 +22069,7 @@
                     </pic:cNvPicPr>
                   </pic:nvPicPr>
                   <pic:blipFill>
-                    <a:blip r:embed="rId21">
+                    <a:blip r:embed="rId21" cstate="screen">
                       <a:extLst>
                         <a:ext uri="{28A0092B-C50C-407E-A947-70E740481C1C}">
                           <a14:useLocalDpi xmlns:a14="http://schemas.microsoft.com/office/drawing/2010/main" val="0"/>
@@ -22210,7 +22210,7 @@
                     </pic:cNvPicPr>
                   </pic:nvPicPr>
                   <pic:blipFill>
-                    <a:blip r:embed="rId22">
+                    <a:blip r:embed="rId22" cstate="screen">
                       <a:extLst>
                         <a:ext uri="{28A0092B-C50C-407E-A947-70E740481C1C}">
                           <a14:useLocalDpi xmlns:a14="http://schemas.microsoft.com/office/drawing/2010/main" val="0"/>
@@ -22670,7 +22670,7 @@
                     </pic:cNvPicPr>
                   </pic:nvPicPr>
                   <pic:blipFill>
-                    <a:blip r:embed="rId25">
+                    <a:blip r:embed="rId25" cstate="screen">
                       <a:extLst>
                         <a:ext uri="{28A0092B-C50C-407E-A947-70E740481C1C}">
                           <a14:useLocalDpi xmlns:a14="http://schemas.microsoft.com/office/drawing/2010/main" val="0"/>
@@ -22962,7 +22962,7 @@
                     </pic:cNvPicPr>
                   </pic:nvPicPr>
                   <pic:blipFill>
-                    <a:blip r:embed="rId27">
+                    <a:blip r:embed="rId27" cstate="screen">
                       <a:extLst>
                         <a:ext uri="{28A0092B-C50C-407E-A947-70E740481C1C}">
                           <a14:useLocalDpi xmlns:a14="http://schemas.microsoft.com/office/drawing/2010/main" val="0"/>
@@ -24423,7 +24423,7 @@
                     </pic:cNvPicPr>
                   </pic:nvPicPr>
                   <pic:blipFill>
-                    <a:blip r:embed="rId36">
+                    <a:blip r:embed="rId36" cstate="screen">
                       <a:extLst>
                         <a:ext uri="{28A0092B-C50C-407E-A947-70E740481C1C}">
                           <a14:useLocalDpi xmlns:a14="http://schemas.microsoft.com/office/drawing/2010/main" val="0"/>
@@ -24576,7 +24576,7 @@
                     </pic:cNvPicPr>
                   </pic:nvPicPr>
                   <pic:blipFill>
-                    <a:blip r:embed="rId37" cstate="print">
+                    <a:blip r:embed="rId37" cstate="screen">
                       <a:extLst>
                         <a:ext uri="{28A0092B-C50C-407E-A947-70E740481C1C}">
                           <a14:useLocalDpi xmlns:a14="http://schemas.microsoft.com/office/drawing/2010/main" val="0"/>
@@ -24731,7 +24731,7 @@
                     </pic:cNvPicPr>
                   </pic:nvPicPr>
                   <pic:blipFill>
-                    <a:blip r:embed="rId38">
+                    <a:blip r:embed="rId38" cstate="screen">
                       <a:extLst>
                         <a:ext uri="{28A0092B-C50C-407E-A947-70E740481C1C}">
                           <a14:useLocalDpi xmlns:a14="http://schemas.microsoft.com/office/drawing/2010/main" val="0"/>
@@ -24904,7 +24904,7 @@
                     </pic:cNvPicPr>
                   </pic:nvPicPr>
                   <pic:blipFill>
-                    <a:blip r:embed="rId39">
+                    <a:blip r:embed="rId39" cstate="screen">
                       <a:extLst>
                         <a:ext uri="{28A0092B-C50C-407E-A947-70E740481C1C}">
                           <a14:useLocalDpi xmlns:a14="http://schemas.microsoft.com/office/drawing/2010/main" val="0"/>
@@ -25418,7 +25418,7 @@
                     </pic:cNvPicPr>
                   </pic:nvPicPr>
                   <pic:blipFill>
-                    <a:blip r:embed="rId42" cstate="print">
+                    <a:blip r:embed="rId42" cstate="screen">
                       <a:extLst>
                         <a:ext uri="{28A0092B-C50C-407E-A947-70E740481C1C}">
                           <a14:useLocalDpi xmlns:a14="http://schemas.microsoft.com/office/drawing/2010/main" val="0"/>
@@ -36831,7 +36831,7 @@
                     </pic:cNvPicPr>
                   </pic:nvPicPr>
                   <pic:blipFill>
-                    <a:blip r:embed="rId48" cstate="print">
+                    <a:blip r:embed="rId48" cstate="screen">
                       <a:extLst>
                         <a:ext uri="{28A0092B-C50C-407E-A947-70E740481C1C}">
                           <a14:useLocalDpi xmlns:a14="http://schemas.microsoft.com/office/drawing/2010/main" val="0"/>
@@ -38613,7 +38613,7 @@
         <w:rFonts w:asciiTheme="majorHAnsi" w:eastAsiaTheme="majorEastAsia" w:hAnsiTheme="majorHAnsi" w:cstheme="majorBidi"/>
         <w:noProof/>
       </w:rPr>
-      <w:t>16</w:t>
+      <w:t>44</w:t>
     </w:r>
     <w:r>
       <w:rPr>
@@ -50409,7 +50409,7 @@
 </file>
 
 <file path=customXml/itemProps1.xml><?xml version="1.0" encoding="utf-8"?>
-<ds:datastoreItem xmlns:ds="http://schemas.openxmlformats.org/officeDocument/2006/customXml" ds:itemID="{324674D6-A8C0-426B-8066-44638946CD60}">
+<ds:datastoreItem xmlns:ds="http://schemas.openxmlformats.org/officeDocument/2006/customXml" ds:itemID="{1910F754-426B-4695-ABE1-AF0D6B5C1B09}">
   <ds:schemaRefs>
     <ds:schemaRef ds:uri="http://schemas.openxmlformats.org/officeDocument/2006/bibliography"/>
   </ds:schemaRefs>
@@ -50417,7 +50417,7 @@
 </file>
 
 <file path=customXml/itemProps2.xml><?xml version="1.0" encoding="utf-8"?>
-<ds:datastoreItem xmlns:ds="http://schemas.openxmlformats.org/officeDocument/2006/customXml" ds:itemID="{155CB077-3824-437D-9707-5E3FCB86E073}">
+<ds:datastoreItem xmlns:ds="http://schemas.openxmlformats.org/officeDocument/2006/customXml" ds:itemID="{DD267598-1AEF-4D8A-8EA2-61E7C70A34A2}">
   <ds:schemaRefs>
     <ds:schemaRef ds:uri="http://schemas.openxmlformats.org/officeDocument/2006/bibliography"/>
   </ds:schemaRefs>
@@ -50425,7 +50425,7 @@
 </file>
 
 <file path=customXml/itemProps3.xml><?xml version="1.0" encoding="utf-8"?>
-<ds:datastoreItem xmlns:ds="http://schemas.openxmlformats.org/officeDocument/2006/customXml" ds:itemID="{E79E5762-25CE-4A65-826E-11C4EAD74FB5}">
+<ds:datastoreItem xmlns:ds="http://schemas.openxmlformats.org/officeDocument/2006/customXml" ds:itemID="{8E3B8D85-082C-4433-B630-C48B6F02376A}">
   <ds:schemaRefs>
     <ds:schemaRef ds:uri="http://schemas.openxmlformats.org/officeDocument/2006/bibliography"/>
   </ds:schemaRefs>
@@ -50433,7 +50433,7 @@
 </file>
 
 <file path=customXml/itemProps4.xml><?xml version="1.0" encoding="utf-8"?>
-<ds:datastoreItem xmlns:ds="http://schemas.openxmlformats.org/officeDocument/2006/customXml" ds:itemID="{6FFBB499-DC6A-43B9-BEC1-0C50AF0727DF}">
+<ds:datastoreItem xmlns:ds="http://schemas.openxmlformats.org/officeDocument/2006/customXml" ds:itemID="{891A4273-FF6F-44E2-9DB4-0F5DB971A052}">
   <ds:schemaRefs>
     <ds:schemaRef ds:uri="http://schemas.openxmlformats.org/officeDocument/2006/bibliography"/>
   </ds:schemaRefs>
@@ -50441,7 +50441,7 @@
 </file>
 
 <file path=customXml/itemProps5.xml><?xml version="1.0" encoding="utf-8"?>
-<ds:datastoreItem xmlns:ds="http://schemas.openxmlformats.org/officeDocument/2006/customXml" ds:itemID="{1AD5EE5B-4EE8-41AB-A6CB-032289044885}">
+<ds:datastoreItem xmlns:ds="http://schemas.openxmlformats.org/officeDocument/2006/customXml" ds:itemID="{B162D5E4-02BF-4E24-BC60-32B845A96747}">
   <ds:schemaRefs>
     <ds:schemaRef ds:uri="http://schemas.openxmlformats.org/officeDocument/2006/bibliography"/>
   </ds:schemaRefs>

</xml_diff>